<commit_message>
Rework of lab 1
</commit_message>
<xml_diff>
--- a/lab1/Lab_1.docx
+++ b/lab1/Lab_1.docx
@@ -838,7 +838,6 @@
           <w:bar w:val="none" w:sz="0" w:color="auto"/>
         </w:pBdr>
         <w:ind w:left="-567" w:firstLine="567"/>
-        <w:jc w:val="center"/>
         <w:rPr>
           <w:rFonts w:eastAsia="Times New Roman"/>
           <w:sz w:val="28"/>
@@ -847,7 +846,18 @@
           <w:lang w:val="uk-UA" w:eastAsia="ru-RU"/>
         </w:rPr>
       </w:pPr>
-      <w:r>
+    </w:p>
+    <w:p>
+      <w:pPr>
+        <w:pBdr>
+          <w:top w:val="none" w:sz="0" w:space="0" w:color="auto"/>
+          <w:left w:val="none" w:sz="0" w:space="0" w:color="auto"/>
+          <w:bottom w:val="none" w:sz="0" w:space="0" w:color="auto"/>
+          <w:right w:val="none" w:sz="0" w:space="0" w:color="auto"/>
+          <w:between w:val="none" w:sz="0" w:space="0" w:color="auto"/>
+          <w:bar w:val="none" w:sz="0" w:color="auto"/>
+        </w:pBdr>
+        <w:ind w:left="-567" w:firstLine="567"/>
         <w:rPr>
           <w:rFonts w:eastAsia="Times New Roman"/>
           <w:sz w:val="28"/>
@@ -855,8 +865,29 @@
           <w:bdr w:val="none" w:sz="0" w:space="0" w:color="auto"/>
           <w:lang w:val="uk-UA" w:eastAsia="ru-RU"/>
         </w:rPr>
-        <w:t>НТУ «ХПІ»</w:t>
-      </w:r>
+      </w:pPr>
+    </w:p>
+    <w:p>
+      <w:pPr>
+        <w:pBdr>
+          <w:top w:val="none" w:sz="0" w:space="0" w:color="auto"/>
+          <w:left w:val="none" w:sz="0" w:space="0" w:color="auto"/>
+          <w:bottom w:val="none" w:sz="0" w:space="0" w:color="auto"/>
+          <w:right w:val="none" w:sz="0" w:space="0" w:color="auto"/>
+          <w:between w:val="none" w:sz="0" w:space="0" w:color="auto"/>
+          <w:bar w:val="none" w:sz="0" w:color="auto"/>
+        </w:pBdr>
+        <w:ind w:left="-567" w:firstLine="567"/>
+        <w:rPr>
+          <w:rFonts w:eastAsia="Times New Roman"/>
+          <w:sz w:val="28"/>
+          <w:szCs w:val="28"/>
+          <w:bdr w:val="none" w:sz="0" w:space="0" w:color="auto"/>
+          <w:lang w:val="uk-UA" w:eastAsia="ru-RU"/>
+        </w:rPr>
+      </w:pPr>
+      <w:bookmarkStart w:id="0" w:name="_GoBack"/>
+      <w:bookmarkEnd w:id="0"/>
     </w:p>
     <w:p>
       <w:pPr>
@@ -872,7 +903,6 @@
         <w:jc w:val="center"/>
         <w:rPr>
           <w:rFonts w:eastAsia="Times New Roman"/>
-          <w:color w:val="000000"/>
           <w:sz w:val="28"/>
           <w:szCs w:val="28"/>
           <w:bdr w:val="none" w:sz="0" w:space="0" w:color="auto"/>
@@ -882,13 +912,12 @@
       <w:r>
         <w:rPr>
           <w:rFonts w:eastAsia="Times New Roman"/>
-          <w:color w:val="000000"/>
           <w:sz w:val="28"/>
           <w:szCs w:val="28"/>
           <w:bdr w:val="none" w:sz="0" w:space="0" w:color="auto"/>
           <w:lang w:val="uk-UA" w:eastAsia="ru-RU"/>
         </w:rPr>
-        <w:t>Харків 2022</w:t>
+        <w:t>НТУ «ХПІ»</w:t>
       </w:r>
     </w:p>
     <w:p>
@@ -901,7 +930,8 @@
           <w:between w:val="none" w:sz="0" w:space="0" w:color="auto"/>
           <w:bar w:val="none" w:sz="0" w:color="auto"/>
         </w:pBdr>
-        <w:spacing w:after="160" w:line="259" w:lineRule="auto"/>
+        <w:ind w:left="-567" w:firstLine="567"/>
+        <w:jc w:val="center"/>
         <w:rPr>
           <w:rFonts w:eastAsia="Times New Roman"/>
           <w:color w:val="000000"/>
@@ -911,6 +941,17 @@
           <w:lang w:val="uk-UA" w:eastAsia="ru-RU"/>
         </w:rPr>
       </w:pPr>
+      <w:r>
+        <w:rPr>
+          <w:rFonts w:eastAsia="Times New Roman"/>
+          <w:color w:val="000000"/>
+          <w:sz w:val="28"/>
+          <w:szCs w:val="28"/>
+          <w:bdr w:val="none" w:sz="0" w:space="0" w:color="auto"/>
+          <w:lang w:val="uk-UA" w:eastAsia="ru-RU"/>
+        </w:rPr>
+        <w:t>Харків 2022</w:t>
+      </w:r>
       <w:r>
         <w:rPr>
           <w:rFonts w:eastAsia="Times New Roman"/>
@@ -1613,7 +1654,7 @@
           <w:lang w:val="uk-UA"/>
         </w:rPr>
       </w:pPr>
-      <w:bookmarkStart w:id="0" w:name="_Toc130386667"/>
+      <w:bookmarkStart w:id="1" w:name="_Toc130386667"/>
       <w:r>
         <w:rPr>
           <w:b/>
@@ -1623,7 +1664,7 @@
         </w:rPr>
         <w:t>Мета роботи</w:t>
       </w:r>
-      <w:bookmarkEnd w:id="0"/>
+      <w:bookmarkEnd w:id="1"/>
     </w:p>
     <w:p>
       <w:pPr>
@@ -1747,7 +1788,7 @@
           <w:lang w:val="uk-UA"/>
         </w:rPr>
       </w:pPr>
-      <w:bookmarkStart w:id="1" w:name="_Toc130386668"/>
+      <w:bookmarkStart w:id="2" w:name="_Toc130386668"/>
       <w:r>
         <w:rPr>
           <w:b/>
@@ -1757,7 +1798,7 @@
         </w:rPr>
         <w:t>План роботи</w:t>
       </w:r>
-      <w:bookmarkEnd w:id="1"/>
+      <w:bookmarkEnd w:id="2"/>
     </w:p>
     <w:p>
       <w:pPr>
@@ -2082,15 +2123,7 @@
           <w:szCs w:val="28"/>
           <w:lang w:val="uk-UA"/>
         </w:rPr>
-        <w:t>діаграм</w:t>
-      </w:r>
-      <w:r>
-        <w:rPr>
-          <w:sz w:val="28"/>
-          <w:szCs w:val="28"/>
-          <w:lang w:val="uk-UA"/>
-        </w:rPr>
-        <w:t xml:space="preserve">у на </w:t>
+        <w:t xml:space="preserve">діаграму на </w:t>
       </w:r>
       <w:proofErr w:type="spellStart"/>
       <w:r>
@@ -2152,7 +2185,7 @@
           <w:lang w:val="uk-UA"/>
         </w:rPr>
       </w:pPr>
-      <w:bookmarkStart w:id="2" w:name="_Toc130386669"/>
+      <w:bookmarkStart w:id="3" w:name="_Toc130386669"/>
       <w:r>
         <w:rPr>
           <w:b/>
@@ -2163,7 +2196,7 @@
         <w:lastRenderedPageBreak/>
         <w:t>Виконання лабораторної роботи</w:t>
       </w:r>
-      <w:bookmarkEnd w:id="2"/>
+      <w:bookmarkEnd w:id="3"/>
     </w:p>
     <w:p>
       <w:pPr>
@@ -2242,15 +2275,7 @@
           <w:szCs w:val="28"/>
           <w:lang w:val="uk-UA"/>
         </w:rPr>
-        <w:t>с</w:t>
-      </w:r>
-      <w:r>
-        <w:rPr>
-          <w:sz w:val="28"/>
-          <w:szCs w:val="28"/>
-          <w:lang w:val="uk-UA"/>
-        </w:rPr>
-        <w:t xml:space="preserve">труктуру діаграми за посиланням, реалізуємо </w:t>
+        <w:t xml:space="preserve">структуру діаграми за посиланням, реалізуємо </w:t>
       </w:r>
       <w:r>
         <w:rPr>
@@ -2345,9 +2370,9 @@
         </w:rPr>
         <w:drawing>
           <wp:inline distT="0" distB="0" distL="0" distR="0">
-            <wp:extent cx="5940425" cy="2206292"/>
-            <wp:effectExtent l="0" t="0" r="3175" b="3810"/>
-            <wp:docPr id="2" name="Рисунок 2" descr="D:\Labs\4.1\Технології великих баз даних\bigdatalabs\lab1\er_diagram.png"/>
+            <wp:extent cx="5940425" cy="2210566"/>
+            <wp:effectExtent l="0" t="0" r="3175" b="0"/>
+            <wp:docPr id="1" name="Рисунок 1" descr="D:\Labs\4.1\Технології великих баз даних\bigdatalabs\lab1\er_diagram.png"/>
             <wp:cNvGraphicFramePr>
               <a:graphicFrameLocks xmlns:a="http://schemas.openxmlformats.org/drawingml/2006/main" noChangeAspect="1"/>
             </wp:cNvGraphicFramePr>
@@ -2376,7 +2401,7 @@
                   <pic:spPr bwMode="auto">
                     <a:xfrm>
                       <a:off x="0" y="0"/>
-                      <a:ext cx="5940425" cy="2206292"/>
+                      <a:ext cx="5940425" cy="2210566"/>
                     </a:xfrm>
                     <a:prstGeom prst="rect">
                       <a:avLst/>
@@ -2432,7 +2457,7 @@
         <w:rPr>
           <w:sz w:val="28"/>
           <w:szCs w:val="28"/>
-          <w:lang w:val="ru-RU"/>
+          <w:lang w:val="uk-UA"/>
         </w:rPr>
         <w:t xml:space="preserve"> </w:t>
       </w:r>
@@ -2479,40 +2504,144 @@
           <w:lang w:val="uk-UA"/>
         </w:rPr>
         <w:br/>
-        <w:t xml:space="preserve">Від </w:t>
-      </w:r>
-      <w:r>
-        <w:rPr>
-          <w:sz w:val="28"/>
-          <w:szCs w:val="28"/>
-          <w:lang w:val="uk-UA"/>
-        </w:rPr>
-        <w:t>таблиц</w:t>
-      </w:r>
-      <w:r>
-        <w:rPr>
-          <w:sz w:val="28"/>
-          <w:szCs w:val="28"/>
-          <w:lang w:val="uk-UA"/>
-        </w:rPr>
-        <w:t xml:space="preserve">і </w:t>
-      </w:r>
-      <w:proofErr w:type="spellStart"/>
-      <w:r>
-        <w:rPr>
-          <w:sz w:val="28"/>
-          <w:szCs w:val="28"/>
-        </w:rPr>
-        <w:t>Airoports</w:t>
-      </w:r>
-      <w:proofErr w:type="spellEnd"/>
-      <w:r>
-        <w:rPr>
-          <w:sz w:val="28"/>
-          <w:szCs w:val="28"/>
-          <w:lang w:val="uk-UA"/>
-        </w:rPr>
-        <w:t>:</w:t>
+      </w:r>
+      <w:r>
+        <w:rPr>
+          <w:sz w:val="28"/>
+          <w:szCs w:val="28"/>
+          <w:lang w:val="uk-UA"/>
+        </w:rPr>
+        <w:t>Розглянемо</w:t>
+      </w:r>
+      <w:r>
+        <w:rPr>
+          <w:sz w:val="28"/>
+          <w:szCs w:val="28"/>
+          <w:lang w:val="uk-UA"/>
+        </w:rPr>
+        <w:t xml:space="preserve"> зв’язок між таблицями </w:t>
+      </w:r>
+      <w:r>
+        <w:rPr>
+          <w:sz w:val="28"/>
+          <w:szCs w:val="28"/>
+        </w:rPr>
+        <w:t>Airports</w:t>
+      </w:r>
+      <w:r>
+        <w:rPr>
+          <w:sz w:val="28"/>
+          <w:szCs w:val="28"/>
+          <w:lang w:val="uk-UA"/>
+        </w:rPr>
+        <w:t xml:space="preserve"> та </w:t>
+      </w:r>
+      <w:r>
+        <w:rPr>
+          <w:sz w:val="28"/>
+          <w:szCs w:val="28"/>
+        </w:rPr>
+        <w:t>Flights</w:t>
+      </w:r>
+      <w:r>
+        <w:rPr>
+          <w:sz w:val="28"/>
+          <w:szCs w:val="28"/>
+          <w:lang w:val="uk-UA"/>
+        </w:rPr>
+        <w:t xml:space="preserve">. </w:t>
+      </w:r>
+      <w:r>
+        <w:rPr>
+          <w:sz w:val="28"/>
+          <w:szCs w:val="28"/>
+          <w:lang w:val="uk-UA"/>
+        </w:rPr>
+        <w:t xml:space="preserve">Відомо, що для кожного </w:t>
+      </w:r>
+      <w:r>
+        <w:rPr>
+          <w:sz w:val="28"/>
+          <w:szCs w:val="28"/>
+          <w:lang w:val="uk-UA"/>
+        </w:rPr>
+        <w:t>польоту</w:t>
+      </w:r>
+      <w:r>
+        <w:rPr>
+          <w:sz w:val="28"/>
+          <w:szCs w:val="28"/>
+          <w:lang w:val="uk-UA"/>
+        </w:rPr>
+        <w:t xml:space="preserve"> має бути зазначено </w:t>
+      </w:r>
+      <w:r>
+        <w:rPr>
+          <w:sz w:val="28"/>
+          <w:szCs w:val="28"/>
+        </w:rPr>
+        <w:t>Origin</w:t>
+      </w:r>
+      <w:r>
+        <w:rPr>
+          <w:sz w:val="28"/>
+          <w:szCs w:val="28"/>
+          <w:lang w:val="uk-UA"/>
+        </w:rPr>
+        <w:t>_</w:t>
+      </w:r>
+      <w:r>
+        <w:rPr>
+          <w:sz w:val="28"/>
+          <w:szCs w:val="28"/>
+        </w:rPr>
+        <w:t>AIRPORT</w:t>
+      </w:r>
+      <w:r>
+        <w:rPr>
+          <w:sz w:val="28"/>
+          <w:szCs w:val="28"/>
+          <w:lang w:val="uk-UA"/>
+        </w:rPr>
+        <w:t xml:space="preserve"> </w:t>
+      </w:r>
+      <w:r>
+        <w:rPr>
+          <w:sz w:val="28"/>
+          <w:szCs w:val="28"/>
+          <w:lang w:val="uk-UA"/>
+        </w:rPr>
+        <w:t xml:space="preserve">та </w:t>
+      </w:r>
+      <w:r>
+        <w:rPr>
+          <w:sz w:val="28"/>
+          <w:szCs w:val="28"/>
+        </w:rPr>
+        <w:t>DESTINATION</w:t>
+      </w:r>
+      <w:r>
+        <w:rPr>
+          <w:sz w:val="28"/>
+          <w:szCs w:val="28"/>
+          <w:lang w:val="uk-UA"/>
+        </w:rPr>
+        <w:t>_</w:t>
+      </w:r>
+      <w:r>
+        <w:rPr>
+          <w:sz w:val="28"/>
+          <w:szCs w:val="28"/>
+        </w:rPr>
+        <w:t>AIRPORT</w:t>
+      </w:r>
+      <w:r>
+        <w:rPr>
+          <w:sz w:val="28"/>
+          <w:szCs w:val="28"/>
+          <w:lang w:val="uk-UA"/>
+        </w:rPr>
+        <w:t xml:space="preserve">, тобто кожен з </w:t>
       </w:r>
       <w:r>
         <w:rPr>
@@ -2550,7 +2679,115 @@
           <w:szCs w:val="28"/>
           <w:lang w:val="uk-UA"/>
         </w:rPr>
-        <w:t xml:space="preserve">виходить зв'язок </w:t>
+        <w:t>можливо буде задіяний декілька разів</w:t>
+      </w:r>
+      <w:r>
+        <w:rPr>
+          <w:sz w:val="28"/>
+          <w:szCs w:val="28"/>
+          <w:lang w:val="uk-UA"/>
+        </w:rPr>
+        <w:t xml:space="preserve">, але не кожний </w:t>
+      </w:r>
+      <w:r>
+        <w:rPr>
+          <w:sz w:val="28"/>
+          <w:szCs w:val="28"/>
+        </w:rPr>
+        <w:t>IATA</w:t>
+      </w:r>
+      <w:r>
+        <w:rPr>
+          <w:sz w:val="28"/>
+          <w:szCs w:val="28"/>
+          <w:lang w:val="uk-UA"/>
+        </w:rPr>
+        <w:t>_</w:t>
+      </w:r>
+      <w:r>
+        <w:rPr>
+          <w:sz w:val="28"/>
+          <w:szCs w:val="28"/>
+        </w:rPr>
+        <w:t>CODE</w:t>
+      </w:r>
+      <w:r>
+        <w:rPr>
+          <w:sz w:val="28"/>
+          <w:szCs w:val="28"/>
+          <w:lang w:val="uk-UA"/>
+        </w:rPr>
+        <w:t xml:space="preserve"> </w:t>
+      </w:r>
+      <w:r>
+        <w:rPr>
+          <w:sz w:val="28"/>
+          <w:szCs w:val="28"/>
+          <w:lang w:val="uk-UA"/>
+        </w:rPr>
+        <w:t xml:space="preserve">з таблиці </w:t>
+      </w:r>
+      <w:r>
+        <w:rPr>
+          <w:sz w:val="28"/>
+          <w:szCs w:val="28"/>
+        </w:rPr>
+        <w:t>Airports</w:t>
+      </w:r>
+      <w:r>
+        <w:rPr>
+          <w:sz w:val="28"/>
+          <w:szCs w:val="28"/>
+          <w:lang w:val="uk-UA"/>
+        </w:rPr>
+        <w:t xml:space="preserve"> може бути задіяний</w:t>
+      </w:r>
+      <w:r>
+        <w:rPr>
+          <w:sz w:val="28"/>
+          <w:szCs w:val="28"/>
+          <w:lang w:val="uk-UA"/>
+        </w:rPr>
+        <w:t xml:space="preserve"> (можуть бути </w:t>
+      </w:r>
+      <w:r>
+        <w:rPr>
+          <w:sz w:val="28"/>
+          <w:szCs w:val="28"/>
+        </w:rPr>
+        <w:t>Airports</w:t>
+      </w:r>
+      <w:r>
+        <w:rPr>
+          <w:sz w:val="28"/>
+          <w:szCs w:val="28"/>
+          <w:lang w:val="uk-UA"/>
+        </w:rPr>
+        <w:t>, які не використовуються</w:t>
+      </w:r>
+      <w:r>
+        <w:rPr>
+          <w:sz w:val="28"/>
+          <w:szCs w:val="28"/>
+          <w:lang w:val="uk-UA"/>
+        </w:rPr>
+        <w:t xml:space="preserve"> </w:t>
+      </w:r>
+      <w:r>
+        <w:rPr>
+          <w:sz w:val="28"/>
+          <w:szCs w:val="28"/>
+          <w:lang w:val="uk-UA"/>
+        </w:rPr>
+        <w:t>)</w:t>
+      </w:r>
+      <w:r>
+        <w:rPr>
+          <w:sz w:val="28"/>
+          <w:szCs w:val="28"/>
+          <w:lang w:val="uk-UA"/>
+        </w:rPr>
+        <w:t xml:space="preserve">, тому відношення </w:t>
       </w:r>
       <w:r>
         <w:rPr>
@@ -2564,6 +2801,44 @@
         <w:rPr>
           <w:sz w:val="28"/>
           <w:szCs w:val="28"/>
+          <w:lang w:val="uk-UA"/>
+        </w:rPr>
+        <w:t xml:space="preserve">1 </w:t>
+      </w:r>
+      <w:r>
+        <w:rPr>
+          <w:sz w:val="28"/>
+          <w:szCs w:val="28"/>
+        </w:rPr>
+        <w:t>mandatory</w:t>
+      </w:r>
+      <w:r>
+        <w:rPr>
+          <w:sz w:val="28"/>
+          <w:szCs w:val="28"/>
+          <w:lang w:val="uk-UA"/>
+        </w:rPr>
+        <w:t xml:space="preserve"> </w:t>
+      </w:r>
+      <w:r>
+        <w:rPr>
+          <w:sz w:val="28"/>
+          <w:szCs w:val="28"/>
+        </w:rPr>
+        <w:t>to</w:t>
+      </w:r>
+      <w:r>
+        <w:rPr>
+          <w:sz w:val="28"/>
+          <w:szCs w:val="28"/>
+          <w:lang w:val="uk-UA"/>
+        </w:rPr>
+        <w:t xml:space="preserve"> </w:t>
+      </w:r>
+      <w:r>
+        <w:rPr>
+          <w:sz w:val="28"/>
+          <w:szCs w:val="28"/>
         </w:rPr>
         <w:t>many</w:t>
       </w:r>
@@ -2580,114 +2855,23 @@
           <w:sz w:val="28"/>
           <w:szCs w:val="28"/>
         </w:rPr>
-        <w:t>mandatory</w:t>
-      </w:r>
-      <w:r>
-        <w:rPr>
-          <w:sz w:val="28"/>
-          <w:szCs w:val="28"/>
-          <w:lang w:val="uk-UA"/>
-        </w:rPr>
-        <w:t>», адже кожний політ</w:t>
-      </w:r>
-      <w:r>
-        <w:rPr>
-          <w:sz w:val="28"/>
-          <w:szCs w:val="28"/>
-          <w:lang w:val="uk-UA"/>
-        </w:rPr>
-        <w:t xml:space="preserve"> </w:t>
-      </w:r>
-      <w:r>
-        <w:rPr>
-          <w:sz w:val="28"/>
-          <w:szCs w:val="28"/>
-          <w:lang w:val="uk-UA"/>
-        </w:rPr>
-        <w:t xml:space="preserve">в таблиці </w:t>
-      </w:r>
-      <w:r>
-        <w:rPr>
-          <w:sz w:val="28"/>
-          <w:szCs w:val="28"/>
-        </w:rPr>
-        <w:t>Flights</w:t>
-      </w:r>
-      <w:r>
-        <w:rPr>
-          <w:sz w:val="28"/>
-          <w:szCs w:val="28"/>
-          <w:lang w:val="uk-UA"/>
-        </w:rPr>
-        <w:t xml:space="preserve"> зберігає інформацію про </w:t>
-      </w:r>
-      <w:r>
-        <w:rPr>
-          <w:sz w:val="28"/>
-          <w:szCs w:val="28"/>
-        </w:rPr>
-        <w:t>Origin</w:t>
-      </w:r>
-      <w:r>
-        <w:rPr>
-          <w:sz w:val="28"/>
-          <w:szCs w:val="28"/>
-          <w:lang w:val="uk-UA"/>
-        </w:rPr>
-        <w:t>_</w:t>
-      </w:r>
-      <w:r>
-        <w:rPr>
-          <w:sz w:val="28"/>
-          <w:szCs w:val="28"/>
-        </w:rPr>
-        <w:t>AIRPORT</w:t>
-      </w:r>
-      <w:r>
-        <w:rPr>
-          <w:sz w:val="28"/>
-          <w:szCs w:val="28"/>
-          <w:lang w:val="uk-UA"/>
-        </w:rPr>
-        <w:t xml:space="preserve"> </w:t>
-      </w:r>
-      <w:r>
-        <w:rPr>
-          <w:sz w:val="28"/>
-          <w:szCs w:val="28"/>
-          <w:lang w:val="uk-UA"/>
-        </w:rPr>
-        <w:t xml:space="preserve">та </w:t>
-      </w:r>
-      <w:r>
-        <w:rPr>
-          <w:sz w:val="28"/>
-          <w:szCs w:val="28"/>
-        </w:rPr>
-        <w:t>DESTINATION</w:t>
-      </w:r>
-      <w:r>
-        <w:rPr>
-          <w:sz w:val="28"/>
-          <w:szCs w:val="28"/>
-          <w:lang w:val="uk-UA"/>
-        </w:rPr>
-        <w:t>_</w:t>
-      </w:r>
-      <w:r>
-        <w:rPr>
-          <w:sz w:val="28"/>
-          <w:szCs w:val="28"/>
-        </w:rPr>
-        <w:t>AIRPORT</w:t>
-      </w:r>
-      <w:r>
-        <w:rPr>
-          <w:sz w:val="28"/>
-          <w:szCs w:val="28"/>
-          <w:lang w:val="uk-UA"/>
-        </w:rPr>
-        <w:t xml:space="preserve">. </w:t>
+        <w:t>optional</w:t>
+      </w:r>
+      <w:r>
+        <w:rPr>
+          <w:sz w:val="28"/>
+          <w:szCs w:val="28"/>
+          <w:lang w:val="uk-UA"/>
+        </w:rPr>
+        <w:t>»</w:t>
+      </w:r>
+      <w:r>
+        <w:rPr>
+          <w:sz w:val="28"/>
+          <w:szCs w:val="28"/>
+          <w:lang w:val="uk-UA"/>
+        </w:rPr>
+        <w:t>.</w:t>
       </w:r>
     </w:p>
     <w:p>
@@ -2715,23 +2899,30 @@
           <w:szCs w:val="28"/>
           <w:lang w:val="uk-UA"/>
         </w:rPr>
-        <w:t xml:space="preserve">Від </w:t>
-      </w:r>
-      <w:r>
-        <w:rPr>
-          <w:sz w:val="28"/>
-          <w:szCs w:val="28"/>
-          <w:lang w:val="uk-UA"/>
-        </w:rPr>
-        <w:t>таблиц</w:t>
-      </w:r>
-      <w:r>
-        <w:rPr>
-          <w:sz w:val="28"/>
-          <w:szCs w:val="28"/>
-          <w:lang w:val="uk-UA"/>
-        </w:rPr>
-        <w:t xml:space="preserve">і </w:t>
+        <w:t xml:space="preserve">Розглянемо зв’язок між таблицями </w:t>
+      </w:r>
+      <w:r>
+        <w:rPr>
+          <w:sz w:val="28"/>
+          <w:szCs w:val="28"/>
+        </w:rPr>
+        <w:t>Airlines</w:t>
+      </w:r>
+      <w:r>
+        <w:rPr>
+          <w:sz w:val="28"/>
+          <w:szCs w:val="28"/>
+          <w:lang w:val="uk-UA"/>
+        </w:rPr>
+        <w:t xml:space="preserve"> </w:t>
+      </w:r>
+      <w:r>
+        <w:rPr>
+          <w:sz w:val="28"/>
+          <w:szCs w:val="28"/>
+          <w:lang w:val="uk-UA"/>
+        </w:rPr>
+        <w:t xml:space="preserve">та </w:t>
       </w:r>
       <w:r>
         <w:rPr>
@@ -2746,7 +2937,31 @@
           <w:szCs w:val="28"/>
           <w:lang w:val="uk-UA"/>
         </w:rPr>
-        <w:t>:</w:t>
+        <w:t xml:space="preserve">. </w:t>
+      </w:r>
+      <w:r>
+        <w:rPr>
+          <w:sz w:val="28"/>
+          <w:szCs w:val="28"/>
+          <w:lang w:val="uk-UA"/>
+        </w:rPr>
+        <w:t xml:space="preserve">Відомо, що для кожного </w:t>
+      </w:r>
+      <w:r>
+        <w:rPr>
+          <w:sz w:val="28"/>
+          <w:szCs w:val="28"/>
+          <w:lang w:val="uk-UA"/>
+        </w:rPr>
+        <w:t>польоту</w:t>
+      </w:r>
+      <w:r>
+        <w:rPr>
+          <w:sz w:val="28"/>
+          <w:szCs w:val="28"/>
+          <w:lang w:val="uk-UA"/>
+        </w:rPr>
+        <w:t xml:space="preserve"> має бути зазначено</w:t>
       </w:r>
       <w:r>
         <w:rPr>
@@ -2761,7 +2976,22 @@
           <w:sz w:val="28"/>
           <w:szCs w:val="28"/>
         </w:rPr>
-        <w:t>Origin</w:t>
+        <w:t>AIRLINE</w:t>
+      </w:r>
+      <w:r>
+        <w:rPr>
+          <w:sz w:val="28"/>
+          <w:szCs w:val="28"/>
+          <w:lang w:val="uk-UA"/>
+        </w:rPr>
+        <w:t xml:space="preserve">, тобто кожен з </w:t>
+      </w:r>
+      <w:r>
+        <w:rPr>
+          <w:sz w:val="28"/>
+          <w:szCs w:val="28"/>
+        </w:rPr>
+        <w:t>IATA</w:t>
       </w:r>
       <w:r>
         <w:rPr>
@@ -2776,15 +3006,7 @@
           <w:sz w:val="28"/>
           <w:szCs w:val="28"/>
         </w:rPr>
-        <w:t>AIRPORT</w:t>
-      </w:r>
-      <w:r>
-        <w:rPr>
-          <w:sz w:val="28"/>
-          <w:szCs w:val="28"/>
-          <w:lang w:val="uk-UA"/>
-        </w:rPr>
-        <w:t>,</w:t>
+        <w:t>CODE</w:t>
       </w:r>
       <w:r>
         <w:rPr>
@@ -2798,8 +3020,16 @@
         <w:rPr>
           <w:sz w:val="28"/>
           <w:szCs w:val="28"/>
-        </w:rPr>
-        <w:t>DESTINATION</w:t>
+          <w:lang w:val="uk-UA"/>
+        </w:rPr>
+        <w:t xml:space="preserve">можливо буде задіяний декілька разів, але не кожний </w:t>
+      </w:r>
+      <w:r>
+        <w:rPr>
+          <w:sz w:val="28"/>
+          <w:szCs w:val="28"/>
+        </w:rPr>
+        <w:t>IATA</w:t>
       </w:r>
       <w:r>
         <w:rPr>
@@ -2814,7 +3044,7 @@
           <w:sz w:val="28"/>
           <w:szCs w:val="28"/>
         </w:rPr>
-        <w:t>AIRPORT</w:t>
+        <w:t>CODE</w:t>
       </w:r>
       <w:r>
         <w:rPr>
@@ -2830,14 +3060,14 @@
           <w:szCs w:val="28"/>
           <w:lang w:val="uk-UA"/>
         </w:rPr>
-        <w:t>виходить зв'язок «</w:t>
-      </w:r>
-      <w:r>
-        <w:rPr>
-          <w:sz w:val="28"/>
-          <w:szCs w:val="28"/>
-        </w:rPr>
-        <w:t>one</w:t>
+        <w:t xml:space="preserve">з таблиці </w:t>
+      </w:r>
+      <w:r>
+        <w:rPr>
+          <w:sz w:val="28"/>
+          <w:szCs w:val="28"/>
+        </w:rPr>
+        <w:t>Airlines</w:t>
       </w:r>
       <w:r>
         <w:rPr>
@@ -2851,6 +3081,53 @@
         <w:rPr>
           <w:sz w:val="28"/>
           <w:szCs w:val="28"/>
+          <w:lang w:val="uk-UA"/>
+        </w:rPr>
+        <w:t xml:space="preserve">може бути задіяний (можуть бути </w:t>
+      </w:r>
+      <w:r>
+        <w:rPr>
+          <w:sz w:val="28"/>
+          <w:szCs w:val="28"/>
+        </w:rPr>
+        <w:t>Airlines</w:t>
+      </w:r>
+      <w:r>
+        <w:rPr>
+          <w:sz w:val="28"/>
+          <w:szCs w:val="28"/>
+          <w:lang w:val="uk-UA"/>
+        </w:rPr>
+        <w:t xml:space="preserve"> не літали в зазначений період</w:t>
+      </w:r>
+      <w:r>
+        <w:rPr>
+          <w:sz w:val="28"/>
+          <w:szCs w:val="28"/>
+          <w:lang w:val="uk-UA"/>
+        </w:rPr>
+        <w:t xml:space="preserve">), тому відношення </w:t>
+      </w:r>
+      <w:r>
+        <w:rPr>
+          <w:sz w:val="28"/>
+          <w:szCs w:val="28"/>
+          <w:lang w:val="uk-UA"/>
+        </w:rPr>
+        <w:t>«</w:t>
+      </w:r>
+      <w:r>
+        <w:rPr>
+          <w:sz w:val="28"/>
+          <w:szCs w:val="28"/>
+          <w:lang w:val="uk-UA"/>
+        </w:rPr>
+        <w:t xml:space="preserve">1 </w:t>
+      </w:r>
+      <w:r>
+        <w:rPr>
+          <w:sz w:val="28"/>
+          <w:szCs w:val="28"/>
         </w:rPr>
         <w:t>mandatory</w:t>
       </w:r>
@@ -2860,120 +3137,52 @@
           <w:szCs w:val="28"/>
           <w:lang w:val="uk-UA"/>
         </w:rPr>
-        <w:t>», адже</w:t>
-      </w:r>
-      <w:r>
-        <w:rPr>
-          <w:sz w:val="28"/>
-          <w:szCs w:val="28"/>
-          <w:lang w:val="uk-UA"/>
-        </w:rPr>
-        <w:t xml:space="preserve"> тільки один </w:t>
-      </w:r>
-      <w:r>
-        <w:rPr>
-          <w:sz w:val="28"/>
-          <w:szCs w:val="28"/>
-        </w:rPr>
-        <w:t>Airport</w:t>
-      </w:r>
-      <w:r>
-        <w:rPr>
-          <w:sz w:val="28"/>
-          <w:szCs w:val="28"/>
-          <w:lang w:val="uk-UA"/>
-        </w:rPr>
-        <w:t>:</w:t>
-      </w:r>
-      <w:r>
-        <w:rPr>
-          <w:sz w:val="28"/>
-          <w:szCs w:val="28"/>
-        </w:rPr>
-        <w:t>IATA</w:t>
-      </w:r>
-      <w:r>
-        <w:rPr>
-          <w:sz w:val="28"/>
-          <w:szCs w:val="28"/>
-          <w:lang w:val="uk-UA"/>
-        </w:rPr>
-        <w:t>_</w:t>
-      </w:r>
-      <w:r>
-        <w:rPr>
-          <w:sz w:val="28"/>
-          <w:szCs w:val="28"/>
-        </w:rPr>
-        <w:t>CODE</w:t>
-      </w:r>
-      <w:r>
-        <w:rPr>
-          <w:sz w:val="28"/>
-          <w:szCs w:val="28"/>
-          <w:lang w:val="uk-UA"/>
-        </w:rPr>
         <w:t xml:space="preserve"> </w:t>
       </w:r>
       <w:r>
         <w:rPr>
           <w:sz w:val="28"/>
           <w:szCs w:val="28"/>
-          <w:lang w:val="uk-UA"/>
-        </w:rPr>
-        <w:t xml:space="preserve">належить до </w:t>
-      </w:r>
-      <w:r>
-        <w:rPr>
-          <w:sz w:val="28"/>
-          <w:szCs w:val="28"/>
-        </w:rPr>
-        <w:t>Origin</w:t>
-      </w:r>
-      <w:r>
-        <w:rPr>
-          <w:sz w:val="28"/>
-          <w:szCs w:val="28"/>
-          <w:lang w:val="uk-UA"/>
-        </w:rPr>
-        <w:t>_</w:t>
-      </w:r>
-      <w:r>
-        <w:rPr>
-          <w:sz w:val="28"/>
-          <w:szCs w:val="28"/>
-        </w:rPr>
-        <w:t>AIRPORT</w:t>
-      </w:r>
-      <w:r>
-        <w:rPr>
-          <w:sz w:val="28"/>
-          <w:szCs w:val="28"/>
-          <w:lang w:val="uk-UA"/>
-        </w:rPr>
-        <w:t xml:space="preserve"> або </w:t>
-      </w:r>
-      <w:r>
-        <w:rPr>
-          <w:sz w:val="28"/>
-          <w:szCs w:val="28"/>
-        </w:rPr>
-        <w:t>DESTINATION</w:t>
-      </w:r>
-      <w:r>
-        <w:rPr>
-          <w:sz w:val="28"/>
-          <w:szCs w:val="28"/>
-          <w:lang w:val="uk-UA"/>
-        </w:rPr>
-        <w:t>_</w:t>
-      </w:r>
-      <w:r>
-        <w:rPr>
-          <w:sz w:val="28"/>
-          <w:szCs w:val="28"/>
-        </w:rPr>
-        <w:t>AIRPORT</w:t>
+        </w:rPr>
+        <w:t>to</w:t>
+      </w:r>
+      <w:r>
+        <w:rPr>
+          <w:sz w:val="28"/>
+          <w:szCs w:val="28"/>
+          <w:lang w:val="uk-UA"/>
+        </w:rPr>
+        <w:t xml:space="preserve"> </w:t>
+      </w:r>
+      <w:r>
+        <w:rPr>
+          <w:sz w:val="28"/>
+          <w:szCs w:val="28"/>
+        </w:rPr>
+        <w:t>many</w:t>
+      </w:r>
+      <w:r>
+        <w:rPr>
+          <w:sz w:val="28"/>
+          <w:szCs w:val="28"/>
+          <w:lang w:val="uk-UA"/>
+        </w:rPr>
+        <w:t xml:space="preserve"> </w:t>
+      </w:r>
+      <w:r>
+        <w:rPr>
+          <w:sz w:val="28"/>
+          <w:szCs w:val="28"/>
+        </w:rPr>
+        <w:t>optional</w:t>
+      </w:r>
+      <w:r>
+        <w:rPr>
+          <w:sz w:val="28"/>
+          <w:szCs w:val="28"/>
+          <w:lang w:val="uk-UA"/>
+        </w:rPr>
+        <w:t>»</w:t>
       </w:r>
       <w:r>
         <w:rPr>
@@ -2982,6 +3191,32 @@
           <w:lang w:val="uk-UA"/>
         </w:rPr>
         <w:t>.</w:t>
+      </w:r>
+    </w:p>
+    <w:p>
+      <w:pPr>
+        <w:pBdr>
+          <w:top w:val="none" w:sz="0" w:space="0" w:color="auto"/>
+          <w:left w:val="none" w:sz="0" w:space="0" w:color="auto"/>
+          <w:bottom w:val="none" w:sz="0" w:space="0" w:color="auto"/>
+          <w:right w:val="none" w:sz="0" w:space="0" w:color="auto"/>
+          <w:between w:val="none" w:sz="0" w:space="0" w:color="auto"/>
+          <w:bar w:val="none" w:sz="0" w:color="auto"/>
+        </w:pBdr>
+        <w:spacing w:after="160" w:line="259" w:lineRule="auto"/>
+        <w:rPr>
+          <w:sz w:val="28"/>
+          <w:szCs w:val="28"/>
+          <w:lang w:val="uk-UA"/>
+        </w:rPr>
+      </w:pPr>
+      <w:r>
+        <w:rPr>
+          <w:sz w:val="28"/>
+          <w:szCs w:val="28"/>
+          <w:lang w:val="uk-UA"/>
+        </w:rPr>
+        <w:br w:type="page"/>
       </w:r>
     </w:p>
     <w:p>
@@ -3003,400 +3238,6 @@
           <w:lang w:val="uk-UA"/>
         </w:rPr>
       </w:pPr>
-      <w:r>
-        <w:rPr>
-          <w:sz w:val="28"/>
-          <w:szCs w:val="28"/>
-          <w:lang w:val="uk-UA"/>
-        </w:rPr>
-        <w:t xml:space="preserve">Від </w:t>
-      </w:r>
-      <w:r>
-        <w:rPr>
-          <w:sz w:val="28"/>
-          <w:szCs w:val="28"/>
-          <w:lang w:val="uk-UA"/>
-        </w:rPr>
-        <w:t>таблиц</w:t>
-      </w:r>
-      <w:r>
-        <w:rPr>
-          <w:sz w:val="28"/>
-          <w:szCs w:val="28"/>
-          <w:lang w:val="uk-UA"/>
-        </w:rPr>
-        <w:t xml:space="preserve">і </w:t>
-      </w:r>
-      <w:r>
-        <w:rPr>
-          <w:sz w:val="28"/>
-          <w:szCs w:val="28"/>
-        </w:rPr>
-        <w:t>Airlines</w:t>
-      </w:r>
-      <w:r>
-        <w:rPr>
-          <w:sz w:val="28"/>
-          <w:szCs w:val="28"/>
-          <w:lang w:val="uk-UA"/>
-        </w:rPr>
-        <w:t>:</w:t>
-      </w:r>
-      <w:r>
-        <w:rPr>
-          <w:sz w:val="28"/>
-          <w:szCs w:val="28"/>
-        </w:rPr>
-        <w:t>IATA</w:t>
-      </w:r>
-      <w:r>
-        <w:rPr>
-          <w:sz w:val="28"/>
-          <w:szCs w:val="28"/>
-          <w:lang w:val="uk-UA"/>
-        </w:rPr>
-        <w:t>_</w:t>
-      </w:r>
-      <w:r>
-        <w:rPr>
-          <w:sz w:val="28"/>
-          <w:szCs w:val="28"/>
-        </w:rPr>
-        <w:t>CODE</w:t>
-      </w:r>
-      <w:r>
-        <w:rPr>
-          <w:sz w:val="28"/>
-          <w:szCs w:val="28"/>
-          <w:lang w:val="uk-UA"/>
-        </w:rPr>
-        <w:t xml:space="preserve"> </w:t>
-      </w:r>
-      <w:r>
-        <w:rPr>
-          <w:sz w:val="28"/>
-          <w:szCs w:val="28"/>
-          <w:lang w:val="uk-UA"/>
-        </w:rPr>
-        <w:t>виходить зв'язок «</w:t>
-      </w:r>
-      <w:r>
-        <w:rPr>
-          <w:sz w:val="28"/>
-          <w:szCs w:val="28"/>
-        </w:rPr>
-        <w:t>one</w:t>
-      </w:r>
-      <w:r>
-        <w:rPr>
-          <w:sz w:val="28"/>
-          <w:szCs w:val="28"/>
-          <w:lang w:val="uk-UA"/>
-        </w:rPr>
-        <w:t xml:space="preserve"> </w:t>
-      </w:r>
-      <w:r>
-        <w:rPr>
-          <w:sz w:val="28"/>
-          <w:szCs w:val="28"/>
-        </w:rPr>
-        <w:t>mandatory</w:t>
-      </w:r>
-      <w:r>
-        <w:rPr>
-          <w:sz w:val="28"/>
-          <w:szCs w:val="28"/>
-          <w:lang w:val="uk-UA"/>
-        </w:rPr>
-        <w:t>», адже кожний політ</w:t>
-      </w:r>
-      <w:r>
-        <w:rPr>
-          <w:sz w:val="28"/>
-          <w:szCs w:val="28"/>
-          <w:lang w:val="uk-UA"/>
-        </w:rPr>
-        <w:t xml:space="preserve"> </w:t>
-      </w:r>
-      <w:r>
-        <w:rPr>
-          <w:sz w:val="28"/>
-          <w:szCs w:val="28"/>
-          <w:lang w:val="uk-UA"/>
-        </w:rPr>
-        <w:t xml:space="preserve">в таблиці </w:t>
-      </w:r>
-      <w:r>
-        <w:rPr>
-          <w:sz w:val="28"/>
-          <w:szCs w:val="28"/>
-        </w:rPr>
-        <w:t>Flights</w:t>
-      </w:r>
-      <w:r>
-        <w:rPr>
-          <w:sz w:val="28"/>
-          <w:szCs w:val="28"/>
-          <w:lang w:val="uk-UA"/>
-        </w:rPr>
-        <w:t xml:space="preserve"> зберігає інформацію про </w:t>
-      </w:r>
-      <w:r>
-        <w:rPr>
-          <w:sz w:val="28"/>
-          <w:szCs w:val="28"/>
-        </w:rPr>
-        <w:t>Airline</w:t>
-      </w:r>
-      <w:r>
-        <w:rPr>
-          <w:sz w:val="28"/>
-          <w:szCs w:val="28"/>
-          <w:lang w:val="uk-UA"/>
-        </w:rPr>
-        <w:t>.</w:t>
-      </w:r>
-    </w:p>
-    <w:p>
-      <w:pPr>
-        <w:pStyle w:val="a3"/>
-        <w:pBdr>
-          <w:top w:val="none" w:sz="0" w:space="0" w:color="auto"/>
-          <w:left w:val="none" w:sz="0" w:space="0" w:color="auto"/>
-          <w:bottom w:val="none" w:sz="0" w:space="0" w:color="auto"/>
-          <w:right w:val="none" w:sz="0" w:space="0" w:color="auto"/>
-          <w:between w:val="none" w:sz="0" w:space="0" w:color="auto"/>
-          <w:bar w:val="none" w:sz="0" w:color="auto"/>
-        </w:pBdr>
-        <w:spacing w:after="160" w:line="360" w:lineRule="auto"/>
-        <w:ind w:left="0"/>
-        <w:rPr>
-          <w:sz w:val="28"/>
-          <w:szCs w:val="28"/>
-          <w:lang w:val="uk-UA"/>
-        </w:rPr>
-      </w:pPr>
-      <w:r>
-        <w:rPr>
-          <w:sz w:val="28"/>
-          <w:szCs w:val="28"/>
-          <w:lang w:val="uk-UA"/>
-        </w:rPr>
-        <w:t xml:space="preserve">Від </w:t>
-      </w:r>
-      <w:r>
-        <w:rPr>
-          <w:sz w:val="28"/>
-          <w:szCs w:val="28"/>
-          <w:lang w:val="uk-UA"/>
-        </w:rPr>
-        <w:t>таблиц</w:t>
-      </w:r>
-      <w:r>
-        <w:rPr>
-          <w:sz w:val="28"/>
-          <w:szCs w:val="28"/>
-          <w:lang w:val="uk-UA"/>
-        </w:rPr>
-        <w:t xml:space="preserve">і </w:t>
-      </w:r>
-      <w:r>
-        <w:rPr>
-          <w:sz w:val="28"/>
-          <w:szCs w:val="28"/>
-        </w:rPr>
-        <w:t>Flights</w:t>
-      </w:r>
-      <w:r>
-        <w:rPr>
-          <w:sz w:val="28"/>
-          <w:szCs w:val="28"/>
-          <w:lang w:val="uk-UA"/>
-        </w:rPr>
-        <w:t>:</w:t>
-      </w:r>
-      <w:r>
-        <w:rPr>
-          <w:sz w:val="28"/>
-          <w:szCs w:val="28"/>
-        </w:rPr>
-        <w:t>AIRLINE</w:t>
-      </w:r>
-      <w:r>
-        <w:rPr>
-          <w:sz w:val="28"/>
-          <w:szCs w:val="28"/>
-          <w:lang w:val="uk-UA"/>
-        </w:rPr>
-        <w:t xml:space="preserve"> </w:t>
-      </w:r>
-      <w:r>
-        <w:rPr>
-          <w:sz w:val="28"/>
-          <w:szCs w:val="28"/>
-          <w:lang w:val="uk-UA"/>
-        </w:rPr>
-        <w:t>виходить зв'язок «</w:t>
-      </w:r>
-      <w:r>
-        <w:rPr>
-          <w:sz w:val="28"/>
-          <w:szCs w:val="28"/>
-        </w:rPr>
-        <w:t>one</w:t>
-      </w:r>
-      <w:r>
-        <w:rPr>
-          <w:sz w:val="28"/>
-          <w:szCs w:val="28"/>
-          <w:lang w:val="uk-UA"/>
-        </w:rPr>
-        <w:t xml:space="preserve"> </w:t>
-      </w:r>
-      <w:r>
-        <w:rPr>
-          <w:sz w:val="28"/>
-          <w:szCs w:val="28"/>
-        </w:rPr>
-        <w:t>mandatory</w:t>
-      </w:r>
-      <w:r>
-        <w:rPr>
-          <w:sz w:val="28"/>
-          <w:szCs w:val="28"/>
-          <w:lang w:val="uk-UA"/>
-        </w:rPr>
-        <w:t xml:space="preserve">», адже тільки один </w:t>
-      </w:r>
-      <w:r>
-        <w:rPr>
-          <w:sz w:val="28"/>
-          <w:szCs w:val="28"/>
-        </w:rPr>
-        <w:t>Airline</w:t>
-      </w:r>
-      <w:r>
-        <w:rPr>
-          <w:sz w:val="28"/>
-          <w:szCs w:val="28"/>
-          <w:lang w:val="uk-UA"/>
-        </w:rPr>
-        <w:t>:</w:t>
-      </w:r>
-      <w:r>
-        <w:rPr>
-          <w:sz w:val="28"/>
-          <w:szCs w:val="28"/>
-        </w:rPr>
-        <w:t>IATA</w:t>
-      </w:r>
-      <w:r>
-        <w:rPr>
-          <w:sz w:val="28"/>
-          <w:szCs w:val="28"/>
-          <w:lang w:val="uk-UA"/>
-        </w:rPr>
-        <w:t>_</w:t>
-      </w:r>
-      <w:r>
-        <w:rPr>
-          <w:sz w:val="28"/>
-          <w:szCs w:val="28"/>
-        </w:rPr>
-        <w:t>CODE</w:t>
-      </w:r>
-      <w:r>
-        <w:rPr>
-          <w:sz w:val="28"/>
-          <w:szCs w:val="28"/>
-          <w:lang w:val="uk-UA"/>
-        </w:rPr>
-        <w:t xml:space="preserve"> </w:t>
-      </w:r>
-      <w:r>
-        <w:rPr>
-          <w:sz w:val="28"/>
-          <w:szCs w:val="28"/>
-          <w:lang w:val="uk-UA"/>
-        </w:rPr>
-        <w:t xml:space="preserve">належить до </w:t>
-      </w:r>
-      <w:r>
-        <w:rPr>
-          <w:sz w:val="28"/>
-          <w:szCs w:val="28"/>
-        </w:rPr>
-        <w:t>Flights</w:t>
-      </w:r>
-      <w:r>
-        <w:rPr>
-          <w:sz w:val="28"/>
-          <w:szCs w:val="28"/>
-          <w:lang w:val="uk-UA"/>
-        </w:rPr>
-        <w:t>:</w:t>
-      </w:r>
-      <w:r>
-        <w:rPr>
-          <w:sz w:val="28"/>
-          <w:szCs w:val="28"/>
-        </w:rPr>
-        <w:t>AIRLINE</w:t>
-      </w:r>
-      <w:r>
-        <w:rPr>
-          <w:sz w:val="28"/>
-          <w:szCs w:val="28"/>
-          <w:lang w:val="uk-UA"/>
-        </w:rPr>
-        <w:t>.</w:t>
-      </w:r>
-    </w:p>
-    <w:p>
-      <w:pPr>
-        <w:pBdr>
-          <w:top w:val="none" w:sz="0" w:space="0" w:color="auto"/>
-          <w:left w:val="none" w:sz="0" w:space="0" w:color="auto"/>
-          <w:bottom w:val="none" w:sz="0" w:space="0" w:color="auto"/>
-          <w:right w:val="none" w:sz="0" w:space="0" w:color="auto"/>
-          <w:between w:val="none" w:sz="0" w:space="0" w:color="auto"/>
-          <w:bar w:val="none" w:sz="0" w:color="auto"/>
-        </w:pBdr>
-        <w:spacing w:after="160" w:line="259" w:lineRule="auto"/>
-        <w:rPr>
-          <w:sz w:val="28"/>
-          <w:szCs w:val="28"/>
-          <w:lang w:val="uk-UA"/>
-        </w:rPr>
-      </w:pPr>
-      <w:r>
-        <w:rPr>
-          <w:sz w:val="28"/>
-          <w:szCs w:val="28"/>
-          <w:lang w:val="uk-UA"/>
-        </w:rPr>
-        <w:br w:type="page"/>
-      </w:r>
-    </w:p>
-    <w:p>
-      <w:pPr>
-        <w:pStyle w:val="a3"/>
-        <w:pBdr>
-          <w:top w:val="none" w:sz="0" w:space="0" w:color="auto"/>
-          <w:left w:val="none" w:sz="0" w:space="0" w:color="auto"/>
-          <w:bottom w:val="none" w:sz="0" w:space="0" w:color="auto"/>
-          <w:right w:val="none" w:sz="0" w:space="0" w:color="auto"/>
-          <w:between w:val="none" w:sz="0" w:space="0" w:color="auto"/>
-          <w:bar w:val="none" w:sz="0" w:color="auto"/>
-        </w:pBdr>
-        <w:spacing w:after="160" w:line="360" w:lineRule="auto"/>
-        <w:ind w:left="0"/>
-        <w:rPr>
-          <w:sz w:val="28"/>
-          <w:szCs w:val="28"/>
-          <w:lang w:val="uk-UA"/>
-        </w:rPr>
-      </w:pPr>
     </w:p>
     <w:p>
       <w:pPr>
@@ -3409,16 +3250,16 @@
           <w:rFonts w:ascii="Times New Roman" w:hAnsi="Times New Roman" w:cs="Times New Roman"/>
         </w:rPr>
       </w:pPr>
-      <w:bookmarkStart w:id="3" w:name="_Toc130136714"/>
-      <w:bookmarkStart w:id="4" w:name="_Toc130386670"/>
+      <w:bookmarkStart w:id="4" w:name="_Toc130136714"/>
+      <w:bookmarkStart w:id="5" w:name="_Toc130386670"/>
       <w:r>
         <w:rPr>
           <w:rFonts w:ascii="Times New Roman" w:hAnsi="Times New Roman" w:cs="Times New Roman"/>
         </w:rPr>
         <w:t>Висновки</w:t>
       </w:r>
-      <w:bookmarkEnd w:id="3"/>
       <w:bookmarkEnd w:id="4"/>
+      <w:bookmarkEnd w:id="5"/>
     </w:p>
     <w:p>
       <w:pPr>
@@ -3498,23 +3339,7 @@
           <w:szCs w:val="28"/>
           <w:lang w:val="uk-UA"/>
         </w:rPr>
-        <w:t xml:space="preserve"> </w:t>
-      </w:r>
-      <w:r>
-        <w:rPr>
-          <w:sz w:val="28"/>
-          <w:szCs w:val="28"/>
-          <w:lang w:val="uk-UA"/>
-        </w:rPr>
-        <w:t>«сутність — зв'язок»</w:t>
-      </w:r>
-      <w:r>
-        <w:rPr>
-          <w:sz w:val="28"/>
-          <w:szCs w:val="28"/>
-          <w:lang w:val="uk-UA"/>
-        </w:rPr>
-        <w:t xml:space="preserve"> </w:t>
+        <w:t xml:space="preserve"> «сутність — зв'язок» </w:t>
       </w:r>
       <w:r>
         <w:rPr>
@@ -3542,8 +3367,6 @@
         </w:rPr>
         <w:t xml:space="preserve"> зв’язки між сутностями. Робота виконана в повному обсязі.</w:t>
       </w:r>
-      <w:bookmarkStart w:id="5" w:name="_GoBack"/>
-      <w:bookmarkEnd w:id="5"/>
     </w:p>
     <w:sectPr>
       <w:pgSz w:w="11906" w:h="16838"/>
@@ -5308,6 +5131,7 @@
   <w:style w:type="character" w:default="1" w:styleId="a0">
     <w:name w:val="Default Paragraph Font"/>
     <w:uiPriority w:val="1"/>
+    <w:semiHidden/>
     <w:unhideWhenUsed/>
   </w:style>
   <w:style w:type="table" w:default="1" w:styleId="a1">

</xml_diff>